<commit_message>
Lab 7 punto 1 y 3
</commit_message>
<xml_diff>
--- a/Docs/Observaciones-Lab 7.docx
+++ b/Docs/Observaciones-Lab 7.docx
@@ -1,10 +1,10 @@
 
 <file path=word/document.xml><?xml version="1.0" encoding="utf-8"?>
-<w:document xmlns:wpc="http://schemas.microsoft.com/office/word/2010/wordprocessingCanvas" xmlns:cx="http://schemas.microsoft.com/office/drawing/2014/chartex" xmlns:cx1="http://schemas.microsoft.com/office/drawing/2015/9/8/chartex" xmlns:cx2="http://schemas.microsoft.com/office/drawing/2015/10/21/chartex" xmlns:cx3="http://schemas.microsoft.com/office/drawing/2016/5/9/chartex" xmlns:cx4="http://schemas.microsoft.com/office/drawing/2016/5/10/chartex" xmlns:cx5="http://schemas.microsoft.com/office/drawing/2016/5/11/chartex" xmlns:cx6="http://schemas.microsoft.com/office/drawing/2016/5/12/chartex" xmlns:cx7="http://schemas.microsoft.com/office/drawing/2016/5/13/chartex" xmlns:cx8="http://schemas.microsoft.com/office/drawing/2016/5/14/chartex" xmlns:mc="http://schemas.openxmlformats.org/markup-compatibility/2006" xmlns:aink="http://schemas.microsoft.com/office/drawing/2016/ink" xmlns:am3d="http://schemas.microsoft.com/office/drawing/2017/model3d" xmlns:o="urn:schemas-microsoft-com:office:office" xmlns:r="http://schemas.openxmlformats.org/officeDocument/2006/relationships" xmlns:m="http://schemas.openxmlformats.org/officeDocument/2006/math" xmlns:v="urn:schemas-microsoft-com:vml" xmlns:wp14="http://schemas.microsoft.com/office/word/2010/wordprocessingDrawing" xmlns:wp="http://schemas.openxmlformats.org/drawingml/2006/wordprocessingDrawing" xmlns:w10="urn:schemas-microsoft-com:office:word" xmlns:w="http://schemas.openxmlformats.org/wordprocessingml/2006/main" xmlns:w14="http://schemas.microsoft.com/office/word/2010/wordml" xmlns:w15="http://schemas.microsoft.com/office/word/2012/wordml" xmlns:w16cex="http://schemas.microsoft.com/office/word/2018/wordml/cex" xmlns:w16cid="http://schemas.microsoft.com/office/word/2016/wordml/cid" xmlns:w16="http://schemas.microsoft.com/office/word/2018/wordml" xmlns:w16se="http://schemas.microsoft.com/office/word/2015/wordml/symex" xmlns:wpg="http://schemas.microsoft.com/office/word/2010/wordprocessingGroup" xmlns:wpi="http://schemas.microsoft.com/office/word/2010/wordprocessingInk" xmlns:wne="http://schemas.microsoft.com/office/word/2006/wordml" xmlns:wps="http://schemas.microsoft.com/office/word/2010/wordprocessingShape" mc:Ignorable="w14 w15 w16se w16cid w16 w16cex wp14">
+<w:document xmlns:wpc="http://schemas.microsoft.com/office/word/2010/wordprocessingCanvas" xmlns:cx="http://schemas.microsoft.com/office/drawing/2014/chartex" xmlns:cx1="http://schemas.microsoft.com/office/drawing/2015/9/8/chartex" xmlns:cx2="http://schemas.microsoft.com/office/drawing/2015/10/21/chartex" xmlns:cx3="http://schemas.microsoft.com/office/drawing/2016/5/9/chartex" xmlns:cx4="http://schemas.microsoft.com/office/drawing/2016/5/10/chartex" xmlns:cx5="http://schemas.microsoft.com/office/drawing/2016/5/11/chartex" xmlns:cx6="http://schemas.microsoft.com/office/drawing/2016/5/12/chartex" xmlns:cx7="http://schemas.microsoft.com/office/drawing/2016/5/13/chartex" xmlns:cx8="http://schemas.microsoft.com/office/drawing/2016/5/14/chartex" xmlns:mc="http://schemas.openxmlformats.org/markup-compatibility/2006" xmlns:aink="http://schemas.microsoft.com/office/drawing/2016/ink" xmlns:am3d="http://schemas.microsoft.com/office/drawing/2017/model3d" xmlns:o="urn:schemas-microsoft-com:office:office" xmlns:r="http://schemas.openxmlformats.org/officeDocument/2006/relationships" xmlns:m="http://schemas.openxmlformats.org/officeDocument/2006/math" xmlns:v="urn:schemas-microsoft-com:vml" xmlns:wp14="http://schemas.microsoft.com/office/word/2010/wordprocessingDrawing" xmlns:wp="http://schemas.openxmlformats.org/drawingml/2006/wordprocessingDrawing" xmlns:w10="urn:schemas-microsoft-com:office:word" xmlns:w="http://schemas.openxmlformats.org/wordprocessingml/2006/main" xmlns:w14="http://schemas.microsoft.com/office/word/2010/wordml" xmlns:w15="http://schemas.microsoft.com/office/word/2012/wordml" xmlns:w16cex="http://schemas.microsoft.com/office/word/2018/wordml/cex" xmlns:w16cid="http://schemas.microsoft.com/office/word/2016/wordml/cid" xmlns:w16="http://schemas.microsoft.com/office/word/2018/wordml" xmlns:w16sdtdh="http://schemas.microsoft.com/office/word/2020/wordml/sdtdatahash" xmlns:w16se="http://schemas.microsoft.com/office/word/2015/wordml/symex" xmlns:wpg="http://schemas.microsoft.com/office/word/2010/wordprocessingGroup" xmlns:wpi="http://schemas.microsoft.com/office/word/2010/wordprocessingInk" xmlns:wne="http://schemas.microsoft.com/office/word/2006/wordml" xmlns:wps="http://schemas.microsoft.com/office/word/2010/wordprocessingShape" mc:Ignorable="w14 w15 w16se w16cid w16 w16cex w16sdtdh wp14">
   <w:body>
     <w:p>
       <w:pPr>
-        <w:pStyle w:val="Title"/>
+        <w:pStyle w:val="Ttulo"/>
         <w:jc w:val="center"/>
         <w:rPr>
           <w:b/>
@@ -34,17 +34,29 @@
       </w:pPr>
       <w:r>
         <w:rPr>
+          <w:lang w:val="es-419"/>
+        </w:rPr>
+        <w:t>Valeria Caro Ramírez</w:t>
+      </w:r>
+      <w:r>
+        <w:rPr>
           <w:noProof w:val="0"/>
           <w:lang w:val="es-CO"/>
         </w:rPr>
-        <w:t xml:space="preserve">Estudiante </w:t>
+        <w:t xml:space="preserve"> </w:t>
       </w:r>
       <w:r>
         <w:rPr>
           <w:noProof w:val="0"/>
           <w:lang w:val="es-CO"/>
         </w:rPr>
-        <w:t>1 Cod XXXX</w:t>
+        <w:t xml:space="preserve">Cod </w:t>
+      </w:r>
+      <w:r>
+        <w:rPr>
+          <w:lang w:val="es-419"/>
+        </w:rPr>
+        <w:t>202111040</w:t>
       </w:r>
     </w:p>
     <w:p>
@@ -58,22 +70,27 @@
       </w:pPr>
       <w:r>
         <w:rPr>
+          <w:lang w:val="es-419"/>
+        </w:rPr>
+        <w:t xml:space="preserve">Sofia Velasquez Marin </w:t>
+      </w:r>
+      <w:r>
+        <w:rPr>
           <w:noProof w:val="0"/>
           <w:lang w:val="es-CO"/>
         </w:rPr>
-        <w:t xml:space="preserve">Estudiante </w:t>
-      </w:r>
-      <w:r>
-        <w:rPr>
-          <w:noProof w:val="0"/>
-          <w:lang w:val="es-CO"/>
-        </w:rPr>
-        <w:t>2 Cod XXXX</w:t>
-      </w:r>
-    </w:p>
-    <w:p>
-      <w:pPr>
-        <w:pStyle w:val="Heading1"/>
+        <w:t xml:space="preserve">Cod </w:t>
+      </w:r>
+      <w:r>
+        <w:rPr>
+          <w:lang w:val="es-419"/>
+        </w:rPr>
+        <w:t>202113334</w:t>
+      </w:r>
+    </w:p>
+    <w:p>
+      <w:pPr>
+        <w:pStyle w:val="Ttulo1"/>
         <w:rPr>
           <w:b/>
           <w:bCs/>
@@ -93,7 +110,7 @@
     </w:p>
     <w:p>
       <w:pPr>
-        <w:pStyle w:val="ListParagraph"/>
+        <w:pStyle w:val="Prrafodelista"/>
         <w:numPr>
           <w:ilvl w:val="0"/>
           <w:numId w:val="12"/>
@@ -115,18 +132,44 @@
     </w:p>
     <w:p>
       <w:pPr>
-        <w:pStyle w:val="ListParagraph"/>
+        <w:spacing w:after="0"/>
+        <w:ind w:left="360"/>
+        <w:jc w:val="both"/>
+        <w:rPr>
+          <w:rFonts w:ascii="Dax-Regular" w:hAnsi="Dax-Regular"/>
+          <w:lang w:val="es-CO"/>
+        </w:rPr>
+      </w:pPr>
+    </w:p>
+    <w:p>
+      <w:pPr>
+        <w:pStyle w:val="Prrafodelista"/>
         <w:spacing w:after="0"/>
         <w:jc w:val="both"/>
         <w:rPr>
           <w:rFonts w:ascii="Dax-Regular" w:hAnsi="Dax-Regular"/>
-          <w:lang w:val="es-CO"/>
-        </w:rPr>
-      </w:pPr>
-    </w:p>
-    <w:p>
-      <w:pPr>
-        <w:pStyle w:val="ListParagraph"/>
+          <w:b/>
+          <w:bCs/>
+          <w:i/>
+          <w:iCs/>
+          <w:lang w:val="es-CO"/>
+        </w:rPr>
+      </w:pPr>
+      <w:r>
+        <w:rPr>
+          <w:rFonts w:ascii="Dax-Regular" w:hAnsi="Dax-Regular"/>
+          <w:b/>
+          <w:bCs/>
+          <w:i/>
+          <w:iCs/>
+          <w:lang w:val="es-CO"/>
+        </w:rPr>
+        <w:t>Respuesta:</w:t>
+      </w:r>
+    </w:p>
+    <w:p>
+      <w:pPr>
+        <w:pStyle w:val="Prrafodelista"/>
         <w:spacing w:after="0"/>
         <w:jc w:val="both"/>
         <w:rPr>
@@ -137,7 +180,262 @@
     </w:p>
     <w:p>
       <w:pPr>
-        <w:pStyle w:val="ListParagraph"/>
+        <w:pStyle w:val="Prrafodelista"/>
+        <w:spacing w:after="0"/>
+        <w:jc w:val="both"/>
+        <w:rPr>
+          <w:rFonts w:ascii="Dax-Regular" w:hAnsi="Dax-Regular"/>
+          <w:lang w:val="es-CO"/>
+        </w:rPr>
+      </w:pPr>
+      <w:r>
+        <w:rPr>
+          <w:rFonts w:ascii="Dax-Regular" w:hAnsi="Dax-Regular"/>
+          <w:lang w:val="es-CO"/>
+        </w:rPr>
+        <w:t>N = número de elementos</w:t>
+      </w:r>
+    </w:p>
+    <w:p>
+      <w:pPr>
+        <w:pStyle w:val="Prrafodelista"/>
+        <w:spacing w:after="0"/>
+        <w:jc w:val="both"/>
+        <w:rPr>
+          <w:rFonts w:ascii="Dax-Regular" w:hAnsi="Dax-Regular"/>
+          <w:lang w:val="es-CO"/>
+        </w:rPr>
+      </w:pPr>
+      <w:r>
+        <w:rPr>
+          <w:rFonts w:ascii="Dax-Regular" w:hAnsi="Dax-Regular"/>
+          <w:lang w:val="es-CO"/>
+        </w:rPr>
+        <w:t>h = altura</w:t>
+      </w:r>
+    </w:p>
+    <w:p>
+      <w:pPr>
+        <w:pStyle w:val="Prrafodelista"/>
+        <w:spacing w:after="0"/>
+        <w:jc w:val="both"/>
+        <w:rPr>
+          <w:rFonts w:ascii="Dax-Regular" w:hAnsi="Dax-Regular"/>
+          <w:lang w:val="es-CO"/>
+        </w:rPr>
+      </w:pPr>
+    </w:p>
+    <w:p>
+      <w:pPr>
+        <w:pStyle w:val="Prrafodelista"/>
+        <w:spacing w:after="0"/>
+        <w:jc w:val="both"/>
+        <w:rPr>
+          <w:rFonts w:ascii="Dax-Regular" w:hAnsi="Dax-Regular"/>
+          <w:lang w:val="es-CO"/>
+        </w:rPr>
+      </w:pPr>
+      <w:r>
+        <w:rPr>
+          <w:rFonts w:ascii="Dax-Regular" w:hAnsi="Dax-Regular"/>
+          <w:lang w:val="es-CO"/>
+        </w:rPr>
+        <w:t>Podemos encontrar el número de elementos con la altura del árbol con la siguiente operación:</w:t>
+      </w:r>
+    </w:p>
+    <w:p>
+      <w:pPr>
+        <w:pStyle w:val="Prrafodelista"/>
+        <w:spacing w:after="0"/>
+        <w:jc w:val="both"/>
+        <w:rPr>
+          <w:rFonts w:ascii="Dax-Regular" w:hAnsi="Dax-Regular"/>
+          <w:lang w:val="es-CO"/>
+        </w:rPr>
+      </w:pPr>
+    </w:p>
+    <w:p>
+      <w:pPr>
+        <w:pStyle w:val="Prrafodelista"/>
+        <w:spacing w:after="0"/>
+        <w:jc w:val="both"/>
+        <w:rPr>
+          <w:rStyle w:val="hgkelc"/>
+        </w:rPr>
+      </w:pPr>
+      <w:r>
+        <w:rPr>
+          <w:rFonts w:ascii="Dax-Regular" w:hAnsi="Dax-Regular"/>
+          <w:lang w:val="es-CO"/>
+        </w:rPr>
+        <w:t>N = [ h + 1, 2</w:t>
+      </w:r>
+      <w:r>
+        <w:rPr>
+          <w:rStyle w:val="Ttulo"/>
+        </w:rPr>
+        <w:t xml:space="preserve"> </w:t>
+      </w:r>
+      <w:r>
+        <w:rPr>
+          <w:rStyle w:val="hgkelc"/>
+        </w:rPr>
+        <w:t>^</w:t>
+      </w:r>
+      <w:r>
+        <w:rPr>
+          <w:rStyle w:val="hgkelc"/>
+        </w:rPr>
+        <w:t>(h + 1) -1]</w:t>
+      </w:r>
+    </w:p>
+    <w:p>
+      <w:pPr>
+        <w:pStyle w:val="Prrafodelista"/>
+        <w:spacing w:after="0"/>
+        <w:jc w:val="both"/>
+        <w:rPr>
+          <w:rStyle w:val="hgkelc"/>
+        </w:rPr>
+      </w:pPr>
+    </w:p>
+    <w:p>
+      <w:pPr>
+        <w:pStyle w:val="Prrafodelista"/>
+        <w:spacing w:after="0"/>
+        <w:jc w:val="both"/>
+        <w:rPr>
+          <w:rStyle w:val="hgkelc"/>
+          <w:lang w:val="es-CO"/>
+        </w:rPr>
+      </w:pPr>
+      <w:r>
+        <w:rPr>
+          <w:rStyle w:val="hgkelc"/>
+          <w:lang w:val="es-CO"/>
+        </w:rPr>
+        <w:t>P</w:t>
+      </w:r>
+      <w:r>
+        <w:rPr>
+          <w:rStyle w:val="hgkelc"/>
+          <w:lang w:val="es-CO"/>
+        </w:rPr>
+        <w:t>odemos encontrar la altura del árbol con el número de elementos utilizando la siguiente operación:</w:t>
+      </w:r>
+    </w:p>
+    <w:p>
+      <w:pPr>
+        <w:pStyle w:val="Prrafodelista"/>
+        <w:spacing w:after="0"/>
+        <w:jc w:val="both"/>
+        <w:rPr>
+          <w:rStyle w:val="hgkelc"/>
+          <w:lang w:val="es-CO"/>
+        </w:rPr>
+      </w:pPr>
+    </w:p>
+    <w:p>
+      <w:pPr>
+        <w:pStyle w:val="Prrafodelista"/>
+        <w:spacing w:after="0"/>
+        <w:jc w:val="both"/>
+        <w:rPr>
+          <w:rStyle w:val="hgkelc"/>
+        </w:rPr>
+      </w:pPr>
+      <w:r>
+        <w:rPr>
+          <w:rStyle w:val="hgkelc"/>
+        </w:rPr>
+        <w:t>h = [floor(log2(N)), N</w:t>
+      </w:r>
+      <w:r>
+        <w:rPr>
+          <w:rStyle w:val="hgkelc"/>
+        </w:rPr>
+        <w:t>-1]</w:t>
+      </w:r>
+    </w:p>
+    <w:p>
+      <w:pPr>
+        <w:pStyle w:val="Prrafodelista"/>
+        <w:spacing w:after="0"/>
+        <w:jc w:val="both"/>
+        <w:rPr>
+          <w:rStyle w:val="hgkelc"/>
+        </w:rPr>
+      </w:pPr>
+    </w:p>
+    <w:p>
+      <w:pPr>
+        <w:pStyle w:val="Prrafodelista"/>
+        <w:spacing w:after="0"/>
+        <w:jc w:val="both"/>
+        <w:rPr>
+          <w:rStyle w:val="hgkelc"/>
+        </w:rPr>
+      </w:pPr>
+    </w:p>
+    <w:p>
+      <w:pPr>
+        <w:pStyle w:val="Prrafodelista"/>
+        <w:spacing w:after="0"/>
+        <w:jc w:val="both"/>
+        <w:rPr>
+          <w:rStyle w:val="hgkelc"/>
+          <w:lang w:val="es-CO"/>
+        </w:rPr>
+      </w:pPr>
+      <w:r>
+        <w:rPr>
+          <w:rStyle w:val="hgkelc"/>
+          <w:lang w:val="es-CO"/>
+        </w:rPr>
+        <w:t>Por lo que se p</w:t>
+      </w:r>
+      <w:r>
+        <w:rPr>
+          <w:rStyle w:val="hgkelc"/>
+          <w:lang w:val="es-CO"/>
+        </w:rPr>
+        <w:t>uede concluir que la relación es que con la altura</w:t>
+      </w:r>
+      <w:r>
+        <w:rPr>
+          <w:rStyle w:val="hgkelc"/>
+          <w:lang w:val="es-CO"/>
+        </w:rPr>
+        <w:t xml:space="preserve"> del árbol</w:t>
+      </w:r>
+      <w:r>
+        <w:rPr>
+          <w:rStyle w:val="hgkelc"/>
+          <w:lang w:val="es-CO"/>
+        </w:rPr>
+        <w:t xml:space="preserve"> se puede encontrar N y con N se puede encontrar la altura</w:t>
+      </w:r>
+      <w:r>
+        <w:rPr>
+          <w:rStyle w:val="hgkelc"/>
+          <w:lang w:val="es-CO"/>
+        </w:rPr>
+        <w:t xml:space="preserve"> del árbol, por lo que si se tiene cualquiera de las dos variables podemos encontrar la altura o N.</w:t>
+      </w:r>
+    </w:p>
+    <w:p>
+      <w:pPr>
+        <w:spacing w:after="0"/>
+        <w:jc w:val="both"/>
+        <w:rPr>
+          <w:rFonts w:ascii="Dax-Regular" w:hAnsi="Dax-Regular"/>
+          <w:lang w:val="es-CO"/>
+        </w:rPr>
+      </w:pPr>
+    </w:p>
+    <w:p>
+      <w:pPr>
+        <w:pStyle w:val="Prrafodelista"/>
         <w:numPr>
           <w:ilvl w:val="0"/>
           <w:numId w:val="12"/>
@@ -159,25 +457,132 @@
     </w:p>
     <w:p>
       <w:pPr>
-        <w:pStyle w:val="ListParagraph"/>
-        <w:rPr>
-          <w:rFonts w:ascii="Dax-Regular" w:hAnsi="Dax-Regular"/>
-          <w:lang w:val="es-CO"/>
-        </w:rPr>
-      </w:pPr>
-    </w:p>
-    <w:p>
-      <w:pPr>
-        <w:pStyle w:val="ListParagraph"/>
-        <w:rPr>
-          <w:rFonts w:ascii="Dax-Regular" w:hAnsi="Dax-Regular"/>
-          <w:lang w:val="es-CO"/>
-        </w:rPr>
-      </w:pPr>
-    </w:p>
-    <w:p>
-      <w:pPr>
-        <w:pStyle w:val="ListParagraph"/>
+        <w:pStyle w:val="Prrafodelista"/>
+        <w:rPr>
+          <w:rFonts w:ascii="Dax-Regular" w:hAnsi="Dax-Regular"/>
+          <w:lang w:val="es-CO"/>
+        </w:rPr>
+      </w:pPr>
+    </w:p>
+    <w:p>
+      <w:pPr>
+        <w:pStyle w:val="Prrafodelista"/>
+        <w:rPr>
+          <w:rFonts w:ascii="Dax-Regular" w:hAnsi="Dax-Regular"/>
+          <w:lang w:val="es-CO"/>
+        </w:rPr>
+      </w:pPr>
+    </w:p>
+    <w:p>
+      <w:pPr>
+        <w:pStyle w:val="Prrafodelista"/>
+        <w:rPr>
+          <w:rFonts w:ascii="Dax-Regular" w:hAnsi="Dax-Regular"/>
+          <w:lang w:val="es-CO"/>
+        </w:rPr>
+      </w:pPr>
+    </w:p>
+    <w:p>
+      <w:pPr>
+        <w:pStyle w:val="Prrafodelista"/>
+        <w:rPr>
+          <w:rFonts w:ascii="Dax-Regular" w:hAnsi="Dax-Regular"/>
+          <w:lang w:val="es-CO"/>
+        </w:rPr>
+      </w:pPr>
+    </w:p>
+    <w:p>
+      <w:pPr>
+        <w:pStyle w:val="Prrafodelista"/>
+        <w:rPr>
+          <w:rFonts w:ascii="Dax-Regular" w:hAnsi="Dax-Regular"/>
+          <w:lang w:val="es-CO"/>
+        </w:rPr>
+      </w:pPr>
+    </w:p>
+    <w:p>
+      <w:pPr>
+        <w:pStyle w:val="Prrafodelista"/>
+        <w:rPr>
+          <w:rFonts w:ascii="Dax-Regular" w:hAnsi="Dax-Regular"/>
+          <w:lang w:val="es-CO"/>
+        </w:rPr>
+      </w:pPr>
+    </w:p>
+    <w:p>
+      <w:pPr>
+        <w:pStyle w:val="Prrafodelista"/>
+        <w:rPr>
+          <w:rFonts w:ascii="Dax-Regular" w:hAnsi="Dax-Regular"/>
+          <w:lang w:val="es-CO"/>
+        </w:rPr>
+      </w:pPr>
+    </w:p>
+    <w:p>
+      <w:pPr>
+        <w:pStyle w:val="Prrafodelista"/>
+        <w:rPr>
+          <w:rFonts w:ascii="Dax-Regular" w:hAnsi="Dax-Regular"/>
+          <w:lang w:val="es-CO"/>
+        </w:rPr>
+      </w:pPr>
+    </w:p>
+    <w:p>
+      <w:pPr>
+        <w:pStyle w:val="Prrafodelista"/>
+        <w:rPr>
+          <w:rFonts w:ascii="Dax-Regular" w:hAnsi="Dax-Regular"/>
+          <w:lang w:val="es-CO"/>
+        </w:rPr>
+      </w:pPr>
+    </w:p>
+    <w:p>
+      <w:pPr>
+        <w:pStyle w:val="Prrafodelista"/>
+        <w:rPr>
+          <w:rFonts w:ascii="Dax-Regular" w:hAnsi="Dax-Regular"/>
+          <w:lang w:val="es-CO"/>
+        </w:rPr>
+      </w:pPr>
+    </w:p>
+    <w:p>
+      <w:pPr>
+        <w:pStyle w:val="Prrafodelista"/>
+        <w:rPr>
+          <w:rFonts w:ascii="Dax-Regular" w:hAnsi="Dax-Regular"/>
+          <w:lang w:val="es-CO"/>
+        </w:rPr>
+      </w:pPr>
+    </w:p>
+    <w:p>
+      <w:pPr>
+        <w:pStyle w:val="Prrafodelista"/>
+        <w:rPr>
+          <w:rFonts w:ascii="Dax-Regular" w:hAnsi="Dax-Regular"/>
+          <w:lang w:val="es-CO"/>
+        </w:rPr>
+      </w:pPr>
+    </w:p>
+    <w:p>
+      <w:pPr>
+        <w:pStyle w:val="Prrafodelista"/>
+        <w:rPr>
+          <w:rFonts w:ascii="Dax-Regular" w:hAnsi="Dax-Regular"/>
+          <w:lang w:val="es-CO"/>
+        </w:rPr>
+      </w:pPr>
+    </w:p>
+    <w:p>
+      <w:pPr>
+        <w:rPr>
+          <w:rFonts w:ascii="Dax-Regular" w:hAnsi="Dax-Regular"/>
+          <w:lang w:val="es-CO"/>
+        </w:rPr>
+      </w:pPr>
+    </w:p>
+    <w:p>
+      <w:pPr>
+        <w:pStyle w:val="Prrafodelista"/>
         <w:numPr>
           <w:ilvl w:val="0"/>
           <w:numId w:val="12"/>
@@ -194,28 +599,152 @@
           <w:rFonts w:ascii="Dax-Regular" w:hAnsi="Dax-Regular"/>
           <w:lang w:val="es-CO"/>
         </w:rPr>
+        <w:lastRenderedPageBreak/>
         <w:t>¿Qué operación del TAD se utiliza para retornar una lista con la información encontrada en un rango de fechas?</w:t>
       </w:r>
     </w:p>
     <w:p>
       <w:pPr>
-        <w:pStyle w:val="ListParagraph"/>
-        <w:rPr>
-          <w:rFonts w:ascii="Dax-Regular" w:hAnsi="Dax-Regular"/>
-          <w:lang w:val="es-CO"/>
-        </w:rPr>
-      </w:pPr>
-    </w:p>
-    <w:p>
-      <w:pPr>
-        <w:pStyle w:val="ListParagraph"/>
+        <w:pStyle w:val="Prrafodelista"/>
         <w:spacing w:after="0"/>
         <w:jc w:val="both"/>
         <w:rPr>
           <w:rFonts w:ascii="Dax-Regular" w:hAnsi="Dax-Regular"/>
-          <w:lang w:val="es-CO"/>
-        </w:rPr>
-      </w:pPr>
+          <w:b/>
+          <w:bCs/>
+          <w:i/>
+          <w:iCs/>
+          <w:lang w:val="es-CO"/>
+        </w:rPr>
+      </w:pPr>
+    </w:p>
+    <w:p>
+      <w:pPr>
+        <w:pStyle w:val="Prrafodelista"/>
+        <w:spacing w:after="0"/>
+        <w:jc w:val="both"/>
+        <w:rPr>
+          <w:rFonts w:ascii="Dax-Regular" w:hAnsi="Dax-Regular"/>
+          <w:b/>
+          <w:bCs/>
+          <w:i/>
+          <w:iCs/>
+          <w:lang w:val="es-CO"/>
+        </w:rPr>
+      </w:pPr>
+      <w:r>
+        <w:rPr>
+          <w:rFonts w:ascii="Dax-Regular" w:hAnsi="Dax-Regular"/>
+          <w:b/>
+          <w:bCs/>
+          <w:i/>
+          <w:iCs/>
+          <w:lang w:val="es-CO"/>
+        </w:rPr>
+        <w:t>Respuesta:</w:t>
+      </w:r>
+    </w:p>
+    <w:p>
+      <w:pPr>
+        <w:spacing w:after="0"/>
+        <w:ind w:left="360"/>
+        <w:jc w:val="both"/>
+        <w:rPr>
+          <w:rFonts w:ascii="Dax-Regular" w:hAnsi="Dax-Regular"/>
+          <w:lang w:val="es-CO"/>
+        </w:rPr>
+      </w:pPr>
+    </w:p>
+    <w:p>
+      <w:pPr>
+        <w:spacing w:after="0"/>
+        <w:ind w:left="360"/>
+        <w:jc w:val="both"/>
+        <w:rPr>
+          <w:rFonts w:ascii="Dax-Regular" w:hAnsi="Dax-Regular"/>
+        </w:rPr>
+      </w:pPr>
+      <w:r>
+        <w:rPr>
+          <w:rFonts w:ascii="Dax-Regular" w:hAnsi="Dax-Regular"/>
+        </w:rPr>
+        <w:drawing>
+          <wp:inline distT="0" distB="0" distL="0" distR="0" wp14:anchorId="6C7AEDAA" wp14:editId="0F4234D9">
+            <wp:extent cx="5724471" cy="1866900"/>
+            <wp:effectExtent l="0" t="0" r="0" b="0"/>
+            <wp:docPr id="1" name="Imagen 1" descr="Texto&#10;&#10;Descripción generada automáticamente"/>
+            <wp:cNvGraphicFramePr>
+              <a:graphicFrameLocks xmlns:a="http://schemas.openxmlformats.org/drawingml/2006/main" noChangeAspect="1"/>
+            </wp:cNvGraphicFramePr>
+            <a:graphic xmlns:a="http://schemas.openxmlformats.org/drawingml/2006/main">
+              <a:graphicData uri="http://schemas.openxmlformats.org/drawingml/2006/picture">
+                <pic:pic xmlns:pic="http://schemas.openxmlformats.org/drawingml/2006/picture">
+                  <pic:nvPicPr>
+                    <pic:cNvPr id="1" name="Imagen 1" descr="Texto&#10;&#10;Descripción generada automáticamente"/>
+                    <pic:cNvPicPr/>
+                  </pic:nvPicPr>
+                  <pic:blipFill>
+                    <a:blip r:embed="rId8"/>
+                    <a:stretch>
+                      <a:fillRect/>
+                    </a:stretch>
+                  </pic:blipFill>
+                  <pic:spPr>
+                    <a:xfrm>
+                      <a:off x="0" y="0"/>
+                      <a:ext cx="5740160" cy="1872016"/>
+                    </a:xfrm>
+                    <a:prstGeom prst="rect">
+                      <a:avLst/>
+                    </a:prstGeom>
+                  </pic:spPr>
+                </pic:pic>
+              </a:graphicData>
+            </a:graphic>
+          </wp:inline>
+        </w:drawing>
+      </w:r>
+    </w:p>
+    <w:p>
+      <w:pPr>
+        <w:spacing w:after="0"/>
+        <w:ind w:left="360"/>
+        <w:jc w:val="both"/>
+        <w:rPr>
+          <w:rFonts w:ascii="Dax-Regular" w:hAnsi="Dax-Regular"/>
+        </w:rPr>
+      </w:pPr>
+    </w:p>
+    <w:p>
+      <w:pPr>
+        <w:spacing w:after="0"/>
+        <w:jc w:val="both"/>
+        <w:rPr>
+          <w:rFonts w:ascii="Dax-Regular" w:hAnsi="Dax-Regular"/>
+          <w:lang w:val="es-CO"/>
+        </w:rPr>
+      </w:pPr>
+      <w:r>
+        <w:rPr>
+          <w:rFonts w:ascii="Dax-Regular" w:hAnsi="Dax-Regular"/>
+          <w:lang w:val="es-CO"/>
+        </w:rPr>
+        <w:t xml:space="preserve">La operación TAD que se utiliza para retornar la lista con la </w:t>
+      </w:r>
+      <w:r>
+        <w:rPr>
+          <w:rFonts w:ascii="Dax-Regular" w:hAnsi="Dax-Regular"/>
+          <w:lang w:val="es-CO"/>
+        </w:rPr>
+        <w:t>información encontrada en un rango de fechas</w:t>
+      </w:r>
+      <w:r>
+        <w:rPr>
+          <w:rFonts w:ascii="Dax-Regular" w:hAnsi="Dax-Regular"/>
+          <w:lang w:val="es-CO"/>
+        </w:rPr>
+        <w:t>, es values. La operación values, recibe un mapa, keylo(Limite inferior) = InitialDate y keyhi(Limite superior) = FinalDate y devuelve una lista con los crimenes que sucedieron entre esas dos fechas.</w:t>
+      </w:r>
     </w:p>
     <w:sectPr>
       <w:pgSz w:w="12240" w:h="15840"/>
@@ -228,7 +757,7 @@
 </file>
 
 <file path=word/numbering.xml><?xml version="1.0" encoding="utf-8"?>
-<w:numbering xmlns:wpc="http://schemas.microsoft.com/office/word/2010/wordprocessingCanvas" xmlns:cx="http://schemas.microsoft.com/office/drawing/2014/chartex" xmlns:cx1="http://schemas.microsoft.com/office/drawing/2015/9/8/chartex" xmlns:cx2="http://schemas.microsoft.com/office/drawing/2015/10/21/chartex" xmlns:cx3="http://schemas.microsoft.com/office/drawing/2016/5/9/chartex" xmlns:cx4="http://schemas.microsoft.com/office/drawing/2016/5/10/chartex" xmlns:cx5="http://schemas.microsoft.com/office/drawing/2016/5/11/chartex" xmlns:cx6="http://schemas.microsoft.com/office/drawing/2016/5/12/chartex" xmlns:cx7="http://schemas.microsoft.com/office/drawing/2016/5/13/chartex" xmlns:cx8="http://schemas.microsoft.com/office/drawing/2016/5/14/chartex" xmlns:mc="http://schemas.openxmlformats.org/markup-compatibility/2006" xmlns:aink="http://schemas.microsoft.com/office/drawing/2016/ink" xmlns:am3d="http://schemas.microsoft.com/office/drawing/2017/model3d" xmlns:o="urn:schemas-microsoft-com:office:office" xmlns:r="http://schemas.openxmlformats.org/officeDocument/2006/relationships" xmlns:m="http://schemas.openxmlformats.org/officeDocument/2006/math" xmlns:v="urn:schemas-microsoft-com:vml" xmlns:wp14="http://schemas.microsoft.com/office/word/2010/wordprocessingDrawing" xmlns:wp="http://schemas.openxmlformats.org/drawingml/2006/wordprocessingDrawing" xmlns:w10="urn:schemas-microsoft-com:office:word" xmlns:w="http://schemas.openxmlformats.org/wordprocessingml/2006/main" xmlns:w14="http://schemas.microsoft.com/office/word/2010/wordml" xmlns:w15="http://schemas.microsoft.com/office/word/2012/wordml" xmlns:w16cex="http://schemas.microsoft.com/office/word/2018/wordml/cex" xmlns:w16cid="http://schemas.microsoft.com/office/word/2016/wordml/cid" xmlns:w16="http://schemas.microsoft.com/office/word/2018/wordml" xmlns:w16se="http://schemas.microsoft.com/office/word/2015/wordml/symex" xmlns:wpg="http://schemas.microsoft.com/office/word/2010/wordprocessingGroup" xmlns:wpi="http://schemas.microsoft.com/office/word/2010/wordprocessingInk" xmlns:wne="http://schemas.microsoft.com/office/word/2006/wordml" xmlns:wps="http://schemas.microsoft.com/office/word/2010/wordprocessingShape" mc:Ignorable="w14 w15 w16se w16cid w16 w16cex wp14">
+<w:numbering xmlns:wpc="http://schemas.microsoft.com/office/word/2010/wordprocessingCanvas" xmlns:cx="http://schemas.microsoft.com/office/drawing/2014/chartex" xmlns:cx1="http://schemas.microsoft.com/office/drawing/2015/9/8/chartex" xmlns:cx2="http://schemas.microsoft.com/office/drawing/2015/10/21/chartex" xmlns:cx3="http://schemas.microsoft.com/office/drawing/2016/5/9/chartex" xmlns:cx4="http://schemas.microsoft.com/office/drawing/2016/5/10/chartex" xmlns:cx5="http://schemas.microsoft.com/office/drawing/2016/5/11/chartex" xmlns:cx6="http://schemas.microsoft.com/office/drawing/2016/5/12/chartex" xmlns:cx7="http://schemas.microsoft.com/office/drawing/2016/5/13/chartex" xmlns:cx8="http://schemas.microsoft.com/office/drawing/2016/5/14/chartex" xmlns:mc="http://schemas.openxmlformats.org/markup-compatibility/2006" xmlns:aink="http://schemas.microsoft.com/office/drawing/2016/ink" xmlns:am3d="http://schemas.microsoft.com/office/drawing/2017/model3d" xmlns:o="urn:schemas-microsoft-com:office:office" xmlns:r="http://schemas.openxmlformats.org/officeDocument/2006/relationships" xmlns:m="http://schemas.openxmlformats.org/officeDocument/2006/math" xmlns:v="urn:schemas-microsoft-com:vml" xmlns:wp14="http://schemas.microsoft.com/office/word/2010/wordprocessingDrawing" xmlns:wp="http://schemas.openxmlformats.org/drawingml/2006/wordprocessingDrawing" xmlns:w10="urn:schemas-microsoft-com:office:word" xmlns:w="http://schemas.openxmlformats.org/wordprocessingml/2006/main" xmlns:w14="http://schemas.microsoft.com/office/word/2010/wordml" xmlns:w15="http://schemas.microsoft.com/office/word/2012/wordml" xmlns:w16cex="http://schemas.microsoft.com/office/word/2018/wordml/cex" xmlns:w16cid="http://schemas.microsoft.com/office/word/2016/wordml/cid" xmlns:w16="http://schemas.microsoft.com/office/word/2018/wordml" xmlns:w16sdtdh="http://schemas.microsoft.com/office/word/2020/wordml/sdtdatahash" xmlns:w16se="http://schemas.microsoft.com/office/word/2015/wordml/symex" xmlns:wpg="http://schemas.microsoft.com/office/word/2010/wordprocessingGroup" xmlns:wpi="http://schemas.microsoft.com/office/word/2010/wordprocessingInk" xmlns:wne="http://schemas.microsoft.com/office/word/2006/wordml" xmlns:wps="http://schemas.microsoft.com/office/word/2010/wordprocessingShape" mc:Ignorable="w14 w15 w16se w16cid w16 w16cex w16sdtdh wp14">
   <w:abstractNum w:abstractNumId="0" w15:restartNumberingAfterBreak="0">
     <w:nsid w:val="00F45053"/>
     <w:multiLevelType w:val="hybridMultilevel"/>
@@ -1463,7 +1992,7 @@
 </file>
 
 <file path=word/styles.xml><?xml version="1.0" encoding="utf-8"?>
-<w:styles xmlns:mc="http://schemas.openxmlformats.org/markup-compatibility/2006" xmlns:r="http://schemas.openxmlformats.org/officeDocument/2006/relationships" xmlns:w="http://schemas.openxmlformats.org/wordprocessingml/2006/main" xmlns:w14="http://schemas.microsoft.com/office/word/2010/wordml" xmlns:w15="http://schemas.microsoft.com/office/word/2012/wordml" xmlns:w16cex="http://schemas.microsoft.com/office/word/2018/wordml/cex" xmlns:w16cid="http://schemas.microsoft.com/office/word/2016/wordml/cid" xmlns:w16="http://schemas.microsoft.com/office/word/2018/wordml" xmlns:w16se="http://schemas.microsoft.com/office/word/2015/wordml/symex" mc:Ignorable="w14 w15 w16se w16cid w16 w16cex">
+<w:styles xmlns:mc="http://schemas.openxmlformats.org/markup-compatibility/2006" xmlns:r="http://schemas.openxmlformats.org/officeDocument/2006/relationships" xmlns:w="http://schemas.openxmlformats.org/wordprocessingml/2006/main" xmlns:w14="http://schemas.microsoft.com/office/word/2010/wordml" xmlns:w15="http://schemas.microsoft.com/office/word/2012/wordml" xmlns:w16cex="http://schemas.microsoft.com/office/word/2018/wordml/cex" xmlns:w16cid="http://schemas.microsoft.com/office/word/2016/wordml/cid" xmlns:w16="http://schemas.microsoft.com/office/word/2018/wordml" xmlns:w16sdtdh="http://schemas.microsoft.com/office/word/2020/wordml/sdtdatahash" xmlns:w16se="http://schemas.microsoft.com/office/word/2015/wordml/symex" mc:Ignorable="w14 w15 w16se w16cid w16 w16cex w16sdtdh">
   <w:docDefaults>
     <w:rPrDefault>
       <w:rPr>
@@ -1865,11 +2394,11 @@
       <w:noProof/>
     </w:rPr>
   </w:style>
-  <w:style w:type="paragraph" w:styleId="Heading1">
+  <w:style w:type="paragraph" w:styleId="Ttulo1">
     <w:name w:val="heading 1"/>
     <w:basedOn w:val="Normal"/>
     <w:next w:val="Normal"/>
-    <w:link w:val="Heading1Char"/>
+    <w:link w:val="Ttulo1Car"/>
     <w:uiPriority w:val="9"/>
     <w:qFormat/>
     <w:rsid w:val="003C0715"/>
@@ -1886,11 +2415,11 @@
       <w:szCs w:val="32"/>
     </w:rPr>
   </w:style>
-  <w:style w:type="paragraph" w:styleId="Heading2">
+  <w:style w:type="paragraph" w:styleId="Ttulo2">
     <w:name w:val="heading 2"/>
     <w:basedOn w:val="Normal"/>
     <w:next w:val="Normal"/>
-    <w:link w:val="Heading2Char"/>
+    <w:link w:val="Ttulo2Car"/>
     <w:uiPriority w:val="9"/>
     <w:unhideWhenUsed/>
     <w:qFormat/>
@@ -1908,13 +2437,13 @@
       <w:szCs w:val="26"/>
     </w:rPr>
   </w:style>
-  <w:style w:type="character" w:default="1" w:styleId="DefaultParagraphFont">
+  <w:style w:type="character" w:default="1" w:styleId="Fuentedeprrafopredeter">
     <w:name w:val="Default Paragraph Font"/>
     <w:uiPriority w:val="1"/>
     <w:semiHidden/>
     <w:unhideWhenUsed/>
   </w:style>
-  <w:style w:type="table" w:default="1" w:styleId="TableNormal">
+  <w:style w:type="table" w:default="1" w:styleId="Tablanormal">
     <w:name w:val="Normal Table"/>
     <w:uiPriority w:val="99"/>
     <w:semiHidden/>
@@ -1929,17 +2458,17 @@
       </w:tblCellMar>
     </w:tblPr>
   </w:style>
-  <w:style w:type="numbering" w:default="1" w:styleId="NoList">
+  <w:style w:type="numbering" w:default="1" w:styleId="Sinlista">
     <w:name w:val="No List"/>
     <w:uiPriority w:val="99"/>
     <w:semiHidden/>
     <w:unhideWhenUsed/>
   </w:style>
-  <w:style w:type="paragraph" w:styleId="Title">
+  <w:style w:type="paragraph" w:styleId="Ttulo">
     <w:name w:val="Title"/>
     <w:basedOn w:val="Normal"/>
     <w:next w:val="Normal"/>
-    <w:link w:val="TitleChar"/>
+    <w:link w:val="TtuloCar"/>
     <w:uiPriority w:val="10"/>
     <w:qFormat/>
     <w:rsid w:val="00BA3B38"/>
@@ -1955,10 +2484,10 @@
       <w:szCs w:val="56"/>
     </w:rPr>
   </w:style>
-  <w:style w:type="character" w:customStyle="1" w:styleId="TitleChar">
-    <w:name w:val="Title Char"/>
-    <w:basedOn w:val="DefaultParagraphFont"/>
-    <w:link w:val="Title"/>
+  <w:style w:type="character" w:customStyle="1" w:styleId="TtuloCar">
+    <w:name w:val="Título Car"/>
+    <w:basedOn w:val="Fuentedeprrafopredeter"/>
+    <w:link w:val="Ttulo"/>
     <w:uiPriority w:val="10"/>
     <w:rsid w:val="00BA3B38"/>
     <w:rPr>
@@ -1970,7 +2499,7 @@
       <w:szCs w:val="56"/>
     </w:rPr>
   </w:style>
-  <w:style w:type="paragraph" w:styleId="ListParagraph">
+  <w:style w:type="paragraph" w:styleId="Prrafodelista">
     <w:name w:val="List Paragraph"/>
     <w:basedOn w:val="Normal"/>
     <w:uiPriority w:val="34"/>
@@ -1984,9 +2513,9 @@
       <w:noProof w:val="0"/>
     </w:rPr>
   </w:style>
-  <w:style w:type="character" w:styleId="CommentReference">
+  <w:style w:type="character" w:styleId="Refdecomentario">
     <w:name w:val="annotation reference"/>
-    <w:basedOn w:val="DefaultParagraphFont"/>
+    <w:basedOn w:val="Fuentedeprrafopredeter"/>
     <w:uiPriority w:val="99"/>
     <w:semiHidden/>
     <w:unhideWhenUsed/>
@@ -1996,10 +2525,10 @@
       <w:szCs w:val="16"/>
     </w:rPr>
   </w:style>
-  <w:style w:type="paragraph" w:styleId="CommentText">
+  <w:style w:type="paragraph" w:styleId="Textocomentario">
     <w:name w:val="annotation text"/>
     <w:basedOn w:val="Normal"/>
-    <w:link w:val="CommentTextChar"/>
+    <w:link w:val="TextocomentarioCar"/>
     <w:uiPriority w:val="99"/>
     <w:semiHidden/>
     <w:unhideWhenUsed/>
@@ -2013,10 +2542,10 @@
       <w:szCs w:val="20"/>
     </w:rPr>
   </w:style>
-  <w:style w:type="character" w:customStyle="1" w:styleId="CommentTextChar">
-    <w:name w:val="Comment Text Char"/>
-    <w:basedOn w:val="DefaultParagraphFont"/>
-    <w:link w:val="CommentText"/>
+  <w:style w:type="character" w:customStyle="1" w:styleId="TextocomentarioCar">
+    <w:name w:val="Texto comentario Car"/>
+    <w:basedOn w:val="Fuentedeprrafopredeter"/>
+    <w:link w:val="Textocomentario"/>
     <w:uiPriority w:val="99"/>
     <w:semiHidden/>
     <w:rsid w:val="00A442AC"/>
@@ -2025,7 +2554,7 @@
       <w:szCs w:val="20"/>
     </w:rPr>
   </w:style>
-  <w:style w:type="paragraph" w:styleId="Caption">
+  <w:style w:type="paragraph" w:styleId="Descripcin">
     <w:name w:val="caption"/>
     <w:basedOn w:val="Normal"/>
     <w:next w:val="Normal"/>
@@ -2045,9 +2574,9 @@
       <w:szCs w:val="18"/>
     </w:rPr>
   </w:style>
-  <w:style w:type="table" w:styleId="GridTable2">
+  <w:style w:type="table" w:styleId="Tabladecuadrcula2">
     <w:name w:val="Grid Table 2"/>
-    <w:basedOn w:val="TableNormal"/>
+    <w:basedOn w:val="Tablanormal"/>
     <w:uiPriority w:val="47"/>
     <w:rsid w:val="00076EA8"/>
     <w:pPr>
@@ -2120,10 +2649,10 @@
       </w:tcPr>
     </w:tblStylePr>
   </w:style>
-  <w:style w:type="character" w:customStyle="1" w:styleId="Heading1Char">
-    <w:name w:val="Heading 1 Char"/>
-    <w:basedOn w:val="DefaultParagraphFont"/>
-    <w:link w:val="Heading1"/>
+  <w:style w:type="character" w:customStyle="1" w:styleId="Ttulo1Car">
+    <w:name w:val="Título 1 Car"/>
+    <w:basedOn w:val="Fuentedeprrafopredeter"/>
+    <w:link w:val="Ttulo1"/>
     <w:uiPriority w:val="9"/>
     <w:rsid w:val="003C0715"/>
     <w:rPr>
@@ -2134,10 +2663,10 @@
       <w:szCs w:val="32"/>
     </w:rPr>
   </w:style>
-  <w:style w:type="character" w:customStyle="1" w:styleId="Heading2Char">
-    <w:name w:val="Heading 2 Char"/>
-    <w:basedOn w:val="DefaultParagraphFont"/>
-    <w:link w:val="Heading2"/>
+  <w:style w:type="character" w:customStyle="1" w:styleId="Ttulo2Car">
+    <w:name w:val="Título 2 Car"/>
+    <w:basedOn w:val="Fuentedeprrafopredeter"/>
+    <w:link w:val="Ttulo2"/>
     <w:uiPriority w:val="9"/>
     <w:rsid w:val="003C0715"/>
     <w:rPr>
@@ -2147,6 +2676,11 @@
       <w:sz w:val="26"/>
       <w:szCs w:val="26"/>
     </w:rPr>
+  </w:style>
+  <w:style w:type="character" w:customStyle="1" w:styleId="hgkelc">
+    <w:name w:val="hgkelc"/>
+    <w:basedOn w:val="Fuentedeprrafopredeter"/>
+    <w:rsid w:val="00623D23"/>
   </w:style>
 </w:styles>
 </file>
@@ -2447,12 +2981,6 @@
 </file>
 
 <file path=customXml/item1.xml><?xml version="1.0" encoding="utf-8"?>
-<p:properties xmlns:p="http://schemas.microsoft.com/office/2006/metadata/properties" xmlns:xsi="http://www.w3.org/2001/XMLSchema-instance" xmlns:pc="http://schemas.microsoft.com/office/infopath/2007/PartnerControls">
-  <documentManagement/>
-</p:properties>
-</file>
-
-<file path=customXml/item2.xml><?xml version="1.0" encoding="utf-8"?>
 <ct:contentTypeSchema xmlns:ct="http://schemas.microsoft.com/office/2006/metadata/contentType" xmlns:ma="http://schemas.microsoft.com/office/2006/metadata/properties/metaAttributes" ct:_="" ma:_="" ma:contentTypeName="Documento" ma:contentTypeID="0x01010023858CF01A2EF24688B692775F4C60A4" ma:contentTypeVersion="11" ma:contentTypeDescription="Crear nuevo documento." ma:contentTypeScope="" ma:versionID="04b510ef1bc187d79b842c792d256c41">
   <xsd:schema xmlns:xsd="http://www.w3.org/2001/XMLSchema" xmlns:xs="http://www.w3.org/2001/XMLSchema" xmlns:p="http://schemas.microsoft.com/office/2006/metadata/properties" xmlns:ns2="164883f8-7691-4ecf-b54a-664c0d0edefe" xmlns:ns3="85e30bcc-d76c-4413-8e4d-2dce22fb0743" targetNamespace="http://schemas.microsoft.com/office/2006/metadata/properties" ma:root="true" ma:fieldsID="9049981c3eb1ee76226ec9e2f8ecd7b4" ns2:_="" ns3:_="">
     <xsd:import namespace="164883f8-7691-4ecf-b54a-664c0d0edefe"/>
@@ -2663,6 +3191,12 @@
 </ct:contentTypeSchema>
 </file>
 
+<file path=customXml/item2.xml><?xml version="1.0" encoding="utf-8"?>
+<p:properties xmlns:p="http://schemas.microsoft.com/office/2006/metadata/properties" xmlns:xsi="http://www.w3.org/2001/XMLSchema-instance" xmlns:pc="http://schemas.microsoft.com/office/infopath/2007/PartnerControls">
+  <documentManagement/>
+</p:properties>
+</file>
+
 <file path=customXml/item3.xml><?xml version="1.0" encoding="utf-8"?>
 <?mso-contentType ?>
 <FormTemplates xmlns="http://schemas.microsoft.com/sharepoint/v3/contenttype/forms">
@@ -2673,16 +3207,31 @@
 </file>
 
 <file path=customXml/itemProps1.xml><?xml version="1.0" encoding="utf-8"?>
+<ds:datastoreItem xmlns:ds="http://schemas.openxmlformats.org/officeDocument/2006/customXml" ds:itemID="{6A402F4C-F49F-4E29-8D88-E716A8E26B87}">
+  <ds:schemaRefs>
+    <ds:schemaRef ds:uri="http://schemas.microsoft.com/office/2006/metadata/contentType"/>
+    <ds:schemaRef ds:uri="http://schemas.microsoft.com/office/2006/metadata/properties/metaAttributes"/>
+    <ds:schemaRef ds:uri="http://www.w3.org/2001/XMLSchema"/>
+    <ds:schemaRef ds:uri="http://schemas.microsoft.com/office/2006/metadata/properties"/>
+    <ds:schemaRef ds:uri="164883f8-7691-4ecf-b54a-664c0d0edefe"/>
+    <ds:schemaRef ds:uri="85e30bcc-d76c-4413-8e4d-2dce22fb0743"/>
+    <ds:schemaRef ds:uri="http://schemas.microsoft.com/office/2006/documentManagement/types"/>
+    <ds:schemaRef ds:uri="http://schemas.microsoft.com/office/infopath/2007/PartnerControls"/>
+    <ds:schemaRef ds:uri="http://schemas.openxmlformats.org/package/2006/metadata/core-properties"/>
+    <ds:schemaRef ds:uri="http://purl.org/dc/elements/1.1/"/>
+    <ds:schemaRef ds:uri="http://purl.org/dc/terms/"/>
+    <ds:schemaRef ds:uri="http://schemas.microsoft.com/internal/obd"/>
+  </ds:schemaRefs>
+</ds:datastoreItem>
+</file>
+
+<file path=customXml/itemProps2.xml><?xml version="1.0" encoding="utf-8"?>
 <ds:datastoreItem xmlns:ds="http://schemas.openxmlformats.org/officeDocument/2006/customXml" ds:itemID="{8542EACB-7939-45C8-99C3-B6897CA7A7EF}">
   <ds:schemaRefs>
     <ds:schemaRef ds:uri="http://schemas.microsoft.com/office/2006/metadata/properties"/>
     <ds:schemaRef ds:uri="http://schemas.microsoft.com/office/infopath/2007/PartnerControls"/>
   </ds:schemaRefs>
 </ds:datastoreItem>
-</file>
-
-<file path=customXml/itemProps2.xml><?xml version="1.0" encoding="utf-8"?>
-<ds:datastoreItem xmlns:ds="http://schemas.openxmlformats.org/officeDocument/2006/customXml" ds:itemID="{6A402F4C-F49F-4E29-8D88-E716A8E26B87}"/>
 </file>
 
 <file path=customXml/itemProps3.xml><?xml version="1.0" encoding="utf-8"?>

</xml_diff>